<commit_message>
Meeting minutes sprint 11, dates corrected.
Referenced incorrect date the weekly jam took place.
</commit_message>
<xml_diff>
--- a/Meeting Minutes/Meeting Minutes 17.04.18.docx
+++ b/Meeting Minutes/Meeting Minutes 17.04.18.docx
@@ -425,8 +425,6 @@
           <w:lang w:val="en-GB"/>
         </w:rPr>
       </w:pPr>
-      <w:bookmarkStart w:id="0" w:name="_GoBack"/>
-      <w:bookmarkEnd w:id="0"/>
     </w:p>
     <w:p>
       <w:pPr>
@@ -1624,17 +1622,15 @@
           <w:u w:val="single"/>
           <w:lang w:val="en-GB"/>
         </w:rPr>
-        <w:t>Group jam held at meeting on 4 April.</w:t>
-      </w:r>
-    </w:p>
-    <w:p>
-      <w:pPr>
-        <w:pStyle w:val="NoSpacing"/>
+        <w:t>Group jam held at meeting on 11</w:t>
+      </w:r>
+      <w:r>
         <w:rPr>
           <w:u w:val="single"/>
           <w:lang w:val="en-GB"/>
         </w:rPr>
-      </w:pPr>
+        <w:t xml:space="preserve"> April.</w:t>
+      </w:r>
     </w:p>
     <w:p>
       <w:pPr>
@@ -1644,11 +1640,20 @@
           <w:lang w:val="en-GB"/>
         </w:rPr>
       </w:pPr>
-      <w:r>
+    </w:p>
+    <w:p>
+      <w:pPr>
+        <w:pStyle w:val="NoSpacing"/>
         <w:rPr>
           <w:u w:val="single"/>
           <w:lang w:val="en-GB"/>
         </w:rPr>
+      </w:pPr>
+      <w:r>
+        <w:rPr>
+          <w:u w:val="single"/>
+          <w:lang w:val="en-GB"/>
+        </w:rPr>
         <w:t>Th</w:t>
       </w:r>
       <w:r>
@@ -1700,6 +1705,15 @@
         </w:rPr>
         <w:t>/04</w:t>
       </w:r>
+      <w:r>
+        <w:rPr>
+          <w:u w:val="single"/>
+          <w:lang w:val="en-GB"/>
+        </w:rPr>
+        <w:t>/</w:t>
+      </w:r>
+      <w:bookmarkStart w:id="0" w:name="_GoBack"/>
+      <w:bookmarkEnd w:id="0"/>
       <w:r>
         <w:rPr>
           <w:u w:val="single"/>

</xml_diff>